<commit_message>
Started making the 2nd lab
</commit_message>
<xml_diff>
--- a/Lab_1/Lab1_summary.docx
+++ b/Lab_1/Lab1_summary.docx
@@ -1088,6 +1088,7 @@
         </w:rPr>
         <w:t xml:space="preserve">Кодирование в узком смысле – представление исходных знаков, называемых символами, в другом алфавите с меньшим числом знаков. Оно осуществляется с целью повышения надежности и преобразования сигналов к виду, удобному для передачи по каналам связи. Последний тип кодирования относится к так называемой прикладной теории кодирования информации, занимающейся поиском и реализацией методов и средств обнаружения несоответствий (ошибок) между переданным </w:t>
       </w:r>
+      <w:proofErr w:type="spellStart"/>
       <w:r>
         <w:rPr>
           <w:rFonts w:ascii="Times New Roman" w:hAnsi="Times New Roman" w:cs="Times New Roman"/>
@@ -1096,6 +1097,7 @@
         </w:rPr>
         <w:t>Xk</w:t>
       </w:r>
+      <w:proofErr w:type="spellEnd"/>
       <w:r>
         <w:rPr>
           <w:rFonts w:ascii="Times New Roman" w:hAnsi="Times New Roman" w:cs="Times New Roman"/>
@@ -1105,6 +1107,7 @@
         </w:rPr>
         <w:t xml:space="preserve"> и принятым </w:t>
       </w:r>
+      <w:proofErr w:type="spellStart"/>
       <w:r>
         <w:rPr>
           <w:rFonts w:ascii="Times New Roman" w:hAnsi="Times New Roman" w:cs="Times New Roman"/>
@@ -1113,6 +1116,7 @@
         </w:rPr>
         <w:t>Yk</w:t>
       </w:r>
+      <w:proofErr w:type="spellEnd"/>
       <w:r>
         <w:rPr>
           <w:rFonts w:ascii="Times New Roman" w:hAnsi="Times New Roman" w:cs="Times New Roman"/>
@@ -1122,6 +1126,149 @@
         </w:rPr>
         <w:t xml:space="preserve"> сообщениями. </w:t>
       </w:r>
+    </w:p>
+    <w:p>
+      <w:pPr>
+        <w:spacing w:after="0" w:line="240" w:lineRule="auto"/>
+        <w:ind w:firstLine="709"/>
+        <w:jc w:val="both"/>
+        <w:rPr>
+          <w:rFonts w:ascii="Times New Roman" w:hAnsi="Times New Roman" w:cs="Times New Roman"/>
+          <w:sz w:val="28"/>
+          <w:szCs w:val="28"/>
+          <w:lang w:val="ru-RU"/>
+        </w:rPr>
+      </w:pPr>
+      <w:r>
+        <w:rPr>
+          <w:rFonts w:ascii="Times New Roman" w:hAnsi="Times New Roman" w:cs="Times New Roman"/>
+          <w:sz w:val="28"/>
+          <w:szCs w:val="28"/>
+          <w:lang w:val="ru-RU"/>
+        </w:rPr>
+        <w:t>Важнейшая характеристика источника, получателя или канала – алфавит. Алфавит, А – это общее число знаков или символов (</w:t>
+      </w:r>
+      <w:r>
+        <w:rPr>
+          <w:rFonts w:ascii="Times New Roman" w:hAnsi="Times New Roman" w:cs="Times New Roman"/>
+          <w:sz w:val="28"/>
+          <w:szCs w:val="28"/>
+        </w:rPr>
+        <w:t>N</w:t>
+      </w:r>
+      <w:r>
+        <w:rPr>
+          <w:rFonts w:ascii="Times New Roman" w:hAnsi="Times New Roman" w:cs="Times New Roman"/>
+          <w:sz w:val="28"/>
+          <w:szCs w:val="28"/>
+          <w:lang w:val="ru-RU"/>
+        </w:rPr>
+        <w:t>), используемых для генерации или передачи сообщений. Символы алфавита будем обозначать через {а</w:t>
+      </w:r>
+      <w:proofErr w:type="spellStart"/>
+      <w:r>
+        <w:rPr>
+          <w:rFonts w:ascii="Times New Roman" w:hAnsi="Times New Roman" w:cs="Times New Roman"/>
+          <w:sz w:val="28"/>
+          <w:szCs w:val="28"/>
+        </w:rPr>
+        <w:t>i</w:t>
+      </w:r>
+      <w:proofErr w:type="spellEnd"/>
+      <w:r>
+        <w:rPr>
+          <w:rFonts w:ascii="Times New Roman" w:hAnsi="Times New Roman" w:cs="Times New Roman"/>
+          <w:sz w:val="28"/>
+          <w:szCs w:val="28"/>
+          <w:lang w:val="ru-RU"/>
+        </w:rPr>
+        <w:t xml:space="preserve">}, где 1 ≤ </w:t>
+      </w:r>
+      <w:proofErr w:type="spellStart"/>
+      <w:r>
+        <w:rPr>
+          <w:rFonts w:ascii="Times New Roman" w:hAnsi="Times New Roman" w:cs="Times New Roman"/>
+          <w:sz w:val="28"/>
+          <w:szCs w:val="28"/>
+        </w:rPr>
+        <w:t>i</w:t>
+      </w:r>
+      <w:proofErr w:type="spellEnd"/>
+      <w:r>
+        <w:rPr>
+          <w:rFonts w:ascii="Times New Roman" w:hAnsi="Times New Roman" w:cs="Times New Roman"/>
+          <w:sz w:val="28"/>
+          <w:szCs w:val="28"/>
+          <w:lang w:val="ru-RU"/>
+        </w:rPr>
+        <w:t xml:space="preserve"> ≤ </w:t>
+      </w:r>
+      <w:r>
+        <w:rPr>
+          <w:rFonts w:ascii="Times New Roman" w:hAnsi="Times New Roman" w:cs="Times New Roman"/>
+          <w:sz w:val="28"/>
+          <w:szCs w:val="28"/>
+        </w:rPr>
+        <w:t>N</w:t>
+      </w:r>
+      <w:r>
+        <w:rPr>
+          <w:rFonts w:ascii="Times New Roman" w:hAnsi="Times New Roman" w:cs="Times New Roman"/>
+          <w:sz w:val="28"/>
+          <w:szCs w:val="28"/>
+          <w:lang w:val="ru-RU"/>
+        </w:rPr>
+        <w:t xml:space="preserve">; </w:t>
+      </w:r>
+      <w:r>
+        <w:rPr>
+          <w:rFonts w:ascii="Times New Roman" w:hAnsi="Times New Roman" w:cs="Times New Roman"/>
+          <w:sz w:val="28"/>
+          <w:szCs w:val="28"/>
+        </w:rPr>
+        <w:t>N</w:t>
+      </w:r>
+      <w:r>
+        <w:rPr>
+          <w:rFonts w:ascii="Times New Roman" w:hAnsi="Times New Roman" w:cs="Times New Roman"/>
+          <w:sz w:val="28"/>
+          <w:szCs w:val="28"/>
+          <w:lang w:val="ru-RU"/>
+        </w:rPr>
+        <w:t xml:space="preserve"> – мощность алфавита. Минимальное число элементов алфавита </w:t>
+      </w:r>
+      <w:proofErr w:type="spellStart"/>
+      <w:r>
+        <w:rPr>
+          <w:rFonts w:ascii="Times New Roman" w:hAnsi="Times New Roman" w:cs="Times New Roman"/>
+          <w:sz w:val="28"/>
+          <w:szCs w:val="28"/>
+        </w:rPr>
+        <w:t>Nmin</w:t>
+      </w:r>
+      <w:proofErr w:type="spellEnd"/>
+      <w:r>
+        <w:rPr>
+          <w:rFonts w:ascii="Times New Roman" w:hAnsi="Times New Roman" w:cs="Times New Roman"/>
+          <w:sz w:val="28"/>
+          <w:szCs w:val="28"/>
+          <w:lang w:val="ru-RU"/>
+        </w:rPr>
+        <w:t xml:space="preserve"> = 2, А = {0, 1} – двоичный код. Один дискретный знак представляет собой элементарное сообщение, последовательность знаков – сообщение.</w:t>
+      </w:r>
+    </w:p>
+    <w:p>
+      <w:pPr>
+        <w:spacing w:after="0" w:line="240" w:lineRule="auto"/>
+        <w:ind w:firstLine="709"/>
+        <w:jc w:val="both"/>
+        <w:rPr>
+          <w:rFonts w:ascii="Times New Roman" w:hAnsi="Times New Roman" w:cs="Times New Roman"/>
+          <w:sz w:val="28"/>
+          <w:szCs w:val="28"/>
+          <w:lang w:val="ru-RU"/>
+        </w:rPr>
+      </w:pPr>
     </w:p>
     <w:p>
       <w:pPr>
@@ -1332,10 +1479,11 @@
         <w:rPr>
           <w:lang w:val="ru-RU"/>
         </w:rPr>
+        <w:lastRenderedPageBreak/>
         <w:drawing>
-          <wp:inline distT="0" distB="0" distL="0" distR="0" wp14:anchorId="23FE9FC9" wp14:editId="1432EFA4">
-            <wp:extent cx="4518211" cy="2348872"/>
-            <wp:effectExtent l="0" t="0" r="0" b="0"/>
+          <wp:inline distT="0" distB="0" distL="0" distR="0" wp14:anchorId="23FE9FC9" wp14:editId="22B8C5FC">
+            <wp:extent cx="6111390" cy="3177115"/>
+            <wp:effectExtent l="0" t="0" r="3810" b="4445"/>
             <wp:docPr id="1560322163" name="Picture 1"/>
             <wp:cNvGraphicFramePr>
               <a:graphicFrameLocks xmlns:a="http://schemas.openxmlformats.org/drawingml/2006/main" noChangeAspect="1"/>
@@ -1356,7 +1504,7 @@
                   <pic:spPr>
                     <a:xfrm>
                       <a:off x="0" y="0"/>
-                      <a:ext cx="4524783" cy="2352289"/>
+                      <a:ext cx="6123434" cy="3183376"/>
                     </a:xfrm>
                     <a:prstGeom prst="rect">
                       <a:avLst/>
@@ -1450,7 +1598,6 @@
         <w:rPr>
           <w:lang w:val="ru-RU"/>
         </w:rPr>
-        <w:lastRenderedPageBreak/>
         <w:drawing>
           <wp:inline distT="0" distB="0" distL="0" distR="0" wp14:anchorId="3C018924" wp14:editId="1F95BE05">
             <wp:extent cx="3550023" cy="3533902"/>
@@ -2132,7 +2279,6 @@
   <w:style w:type="character" w:default="1" w:styleId="DefaultParagraphFont">
     <w:name w:val="Default Paragraph Font"/>
     <w:uiPriority w:val="1"/>
-    <w:semiHidden/>
     <w:unhideWhenUsed/>
   </w:style>
   <w:style w:type="table" w:default="1" w:styleId="TableNormal">

</xml_diff>

<commit_message>
Edited the 1st summary and made summary for the 2nd lab
</commit_message>
<xml_diff>
--- a/Lab_1/Lab1_summary.docx
+++ b/Lab_1/Lab1_summary.docx
@@ -121,6 +121,7 @@
           <w:b/>
           <w:sz w:val="32"/>
           <w:szCs w:val="32"/>
+          <w:lang w:val="ru-RU"/>
         </w:rPr>
       </w:pPr>
       <w:r>
@@ -1343,16 +1344,7 @@
           <w:sz w:val="28"/>
           <w:szCs w:val="28"/>
         </w:rPr>
-        <w:t>C</w:t>
-      </w:r>
-      <w:r>
-        <w:rPr>
-          <w:rFonts w:ascii="Times New Roman" w:hAnsi="Times New Roman" w:cs="Times New Roman"/>
-          <w:sz w:val="28"/>
-          <w:szCs w:val="28"/>
-          <w:lang w:val="ru-RU"/>
-        </w:rPr>
-        <w:t>#</w:t>
+        <w:t>JavaScript</w:t>
       </w:r>
       <w:r>
         <w:rPr>
@@ -1378,6 +1370,7 @@
       <w:r>
         <w:rPr>
           <w:rFonts w:ascii="Times New Roman" w:hAnsi="Times New Roman" w:cs="Times New Roman"/>
+          <w:noProof/>
           <w:sz w:val="24"/>
           <w:szCs w:val="24"/>
           <w:lang w:val="ru-RU"/>
@@ -1477,6 +1470,7 @@
       </w:pPr>
       <w:r>
         <w:rPr>
+          <w:noProof/>
           <w:lang w:val="ru-RU"/>
         </w:rPr>
         <w:lastRenderedPageBreak/>
@@ -1596,6 +1590,7 @@
       </w:pPr>
       <w:r>
         <w:rPr>
+          <w:noProof/>
           <w:lang w:val="ru-RU"/>
         </w:rPr>
         <w:drawing>
@@ -2279,6 +2274,7 @@
   <w:style w:type="character" w:default="1" w:styleId="DefaultParagraphFont">
     <w:name w:val="Default Paragraph Font"/>
     <w:uiPriority w:val="1"/>
+    <w:semiHidden/>
     <w:unhideWhenUsed/>
   </w:style>
   <w:style w:type="table" w:default="1" w:styleId="TableNormal">

</xml_diff>

<commit_message>
Made the 6th lab
</commit_message>
<xml_diff>
--- a/Lab_1/Lab1_summary.docx
+++ b/Lab_1/Lab1_summary.docx
@@ -1,6 +1,6 @@
 
 <file path=word/document.xml><?xml version="1.0" encoding="utf-8"?>
-<w:document xmlns:wpc="http://schemas.microsoft.com/office/word/2010/wordprocessingCanvas" xmlns:cx="http://schemas.microsoft.com/office/drawing/2014/chartex" xmlns:cx1="http://schemas.microsoft.com/office/drawing/2015/9/8/chartex" xmlns:cx2="http://schemas.microsoft.com/office/drawing/2015/10/21/chartex" xmlns:cx3="http://schemas.microsoft.com/office/drawing/2016/5/9/chartex" xmlns:cx4="http://schemas.microsoft.com/office/drawing/2016/5/10/chartex" xmlns:cx5="http://schemas.microsoft.com/office/drawing/2016/5/11/chartex" xmlns:cx6="http://schemas.microsoft.com/office/drawing/2016/5/12/chartex" xmlns:cx7="http://schemas.microsoft.com/office/drawing/2016/5/13/chartex" xmlns:cx8="http://schemas.microsoft.com/office/drawing/2016/5/14/chartex" xmlns:mc="http://schemas.openxmlformats.org/markup-compatibility/2006" xmlns:aink="http://schemas.microsoft.com/office/drawing/2016/ink" xmlns:am3d="http://schemas.microsoft.com/office/drawing/2017/model3d" xmlns:o="urn:schemas-microsoft-com:office:office" xmlns:oel="http://schemas.microsoft.com/office/2019/extlst" xmlns:r="http://schemas.openxmlformats.org/officeDocument/2006/relationships" xmlns:m="http://schemas.openxmlformats.org/officeDocument/2006/math" xmlns:v="urn:schemas-microsoft-com:vml" xmlns:wp14="http://schemas.microsoft.com/office/word/2010/wordprocessingDrawing" xmlns:wp="http://schemas.openxmlformats.org/drawingml/2006/wordprocessingDrawing" xmlns:w10="urn:schemas-microsoft-com:office:word" xmlns:w="http://schemas.openxmlformats.org/wordprocessingml/2006/main" xmlns:w14="http://schemas.microsoft.com/office/word/2010/wordml" xmlns:w15="http://schemas.microsoft.com/office/word/2012/wordml" xmlns:w16cex="http://schemas.microsoft.com/office/word/2018/wordml/cex" xmlns:w16cid="http://schemas.microsoft.com/office/word/2016/wordml/cid" xmlns:w16="http://schemas.microsoft.com/office/word/2018/wordml" xmlns:w16sdtdh="http://schemas.microsoft.com/office/word/2020/wordml/sdtdatahash" xmlns:w16se="http://schemas.microsoft.com/office/word/2015/wordml/symex" xmlns:wpg="http://schemas.microsoft.com/office/word/2010/wordprocessingGroup" xmlns:wpi="http://schemas.microsoft.com/office/word/2010/wordprocessingInk" xmlns:wne="http://schemas.microsoft.com/office/word/2006/wordml" xmlns:wps="http://schemas.microsoft.com/office/word/2010/wordprocessingShape" mc:Ignorable="w14 w15 w16se w16cid w16 w16cex w16sdtdh wp14">
+<w:document xmlns:wpc="http://schemas.microsoft.com/office/word/2010/wordprocessingCanvas" xmlns:cx="http://schemas.microsoft.com/office/drawing/2014/chartex" xmlns:cx1="http://schemas.microsoft.com/office/drawing/2015/9/8/chartex" xmlns:cx2="http://schemas.microsoft.com/office/drawing/2015/10/21/chartex" xmlns:cx3="http://schemas.microsoft.com/office/drawing/2016/5/9/chartex" xmlns:cx4="http://schemas.microsoft.com/office/drawing/2016/5/10/chartex" xmlns:cx5="http://schemas.microsoft.com/office/drawing/2016/5/11/chartex" xmlns:cx6="http://schemas.microsoft.com/office/drawing/2016/5/12/chartex" xmlns:cx7="http://schemas.microsoft.com/office/drawing/2016/5/13/chartex" xmlns:cx8="http://schemas.microsoft.com/office/drawing/2016/5/14/chartex" xmlns:mc="http://schemas.openxmlformats.org/markup-compatibility/2006" xmlns:aink="http://schemas.microsoft.com/office/drawing/2016/ink" xmlns:am3d="http://schemas.microsoft.com/office/drawing/2017/model3d" xmlns:o="urn:schemas-microsoft-com:office:office" xmlns:oel="http://schemas.microsoft.com/office/2019/extlst" xmlns:r="http://schemas.openxmlformats.org/officeDocument/2006/relationships" xmlns:m="http://schemas.openxmlformats.org/officeDocument/2006/math" xmlns:v="urn:schemas-microsoft-com:vml" xmlns:wp14="http://schemas.microsoft.com/office/word/2010/wordprocessingDrawing" xmlns:wp="http://schemas.openxmlformats.org/drawingml/2006/wordprocessingDrawing" xmlns:w10="urn:schemas-microsoft-com:office:word" xmlns:w="http://schemas.openxmlformats.org/wordprocessingml/2006/main" xmlns:w14="http://schemas.microsoft.com/office/word/2010/wordml" xmlns:w15="http://schemas.microsoft.com/office/word/2012/wordml" xmlns:w16cex="http://schemas.microsoft.com/office/word/2018/wordml/cex" xmlns:w16cid="http://schemas.microsoft.com/office/word/2016/wordml/cid" xmlns:w16="http://schemas.microsoft.com/office/word/2018/wordml" xmlns:w16du="http://schemas.microsoft.com/office/word/2023/wordml/word16du" xmlns:w16sdtdh="http://schemas.microsoft.com/office/word/2020/wordml/sdtdatahash" xmlns:w16se="http://schemas.microsoft.com/office/word/2015/wordml/symex" xmlns:wpg="http://schemas.microsoft.com/office/word/2010/wordprocessingGroup" xmlns:wpi="http://schemas.microsoft.com/office/word/2010/wordprocessingInk" xmlns:wne="http://schemas.microsoft.com/office/word/2006/wordml" xmlns:wps="http://schemas.microsoft.com/office/word/2010/wordprocessingShape" mc:Ignorable="w14 w15 w16se w16cid w16 w16cex w16sdtdh w16du wp14">
   <w:body>
     <w:p>
       <w:pPr>
@@ -132,47 +132,7 @@
           <w:szCs w:val="32"/>
           <w:lang w:val="ru-RU"/>
         </w:rPr>
-        <w:t xml:space="preserve">Отчет по </w:t>
-      </w:r>
-      <w:r>
-        <w:rPr>
-          <w:rFonts w:ascii="Times New Roman" w:hAnsi="Times New Roman" w:cs="Times New Roman"/>
-          <w:b/>
-          <w:sz w:val="32"/>
-          <w:szCs w:val="32"/>
-          <w:lang w:val="ru-RU"/>
-        </w:rPr>
-        <w:t>лабораторной</w:t>
-      </w:r>
-      <w:r>
-        <w:rPr>
-          <w:rFonts w:ascii="Times New Roman" w:hAnsi="Times New Roman" w:cs="Times New Roman"/>
-          <w:b/>
-          <w:sz w:val="32"/>
-          <w:szCs w:val="32"/>
-          <w:lang w:val="ru-RU"/>
-        </w:rPr>
-        <w:t xml:space="preserve"> работ</w:t>
-      </w:r>
-      <w:r>
-        <w:rPr>
-          <w:rFonts w:ascii="Times New Roman" w:hAnsi="Times New Roman" w:cs="Times New Roman"/>
-          <w:b/>
-          <w:sz w:val="32"/>
-          <w:szCs w:val="32"/>
-          <w:lang w:val="ru-RU"/>
-        </w:rPr>
-        <w:t>е</w:t>
-      </w:r>
-      <w:r>
-        <w:rPr>
-          <w:rFonts w:ascii="Times New Roman" w:hAnsi="Times New Roman" w:cs="Times New Roman"/>
-          <w:b/>
-          <w:sz w:val="32"/>
-          <w:szCs w:val="32"/>
-          <w:lang w:val="ru-RU"/>
-        </w:rPr>
-        <w:t xml:space="preserve"> №1</w:t>
+        <w:t>Отчет по лабораторной работе №1</w:t>
       </w:r>
     </w:p>
     <w:p>
@@ -192,34 +152,7 @@
           <w:szCs w:val="36"/>
           <w:lang w:val="ru-RU"/>
         </w:rPr>
-        <w:t>п</w:t>
-      </w:r>
-      <w:r>
-        <w:rPr>
-          <w:rFonts w:ascii="Times New Roman" w:hAnsi="Times New Roman" w:cs="Times New Roman"/>
-          <w:sz w:val="36"/>
-          <w:szCs w:val="36"/>
-          <w:lang w:val="ru-RU"/>
-        </w:rPr>
-        <w:t>о дисциплине: «</w:t>
-      </w:r>
-      <w:r>
-        <w:rPr>
-          <w:rFonts w:ascii="Times New Roman" w:hAnsi="Times New Roman" w:cs="Times New Roman"/>
-          <w:sz w:val="36"/>
-          <w:szCs w:val="36"/>
-          <w:lang w:val="ru-RU"/>
-        </w:rPr>
-        <w:t>Информационная безопасность</w:t>
-      </w:r>
-      <w:r>
-        <w:rPr>
-          <w:rFonts w:ascii="Times New Roman" w:hAnsi="Times New Roman" w:cs="Times New Roman"/>
-          <w:sz w:val="36"/>
-          <w:szCs w:val="36"/>
-          <w:lang w:val="ru-RU"/>
-        </w:rPr>
-        <w:t>»</w:t>
+        <w:t>по дисциплине: «Информационная безопасность»</w:t>
       </w:r>
     </w:p>
     <w:p>
@@ -297,25 +230,7 @@
           <w:szCs w:val="28"/>
           <w:lang w:val="ru-RU"/>
         </w:rPr>
-        <w:t>Студент</w:t>
-      </w:r>
-      <w:r>
-        <w:rPr>
-          <w:rFonts w:ascii="Times New Roman" w:hAnsi="Times New Roman" w:cs="Times New Roman"/>
-          <w:sz w:val="28"/>
-          <w:szCs w:val="28"/>
-          <w:lang w:val="ru-RU"/>
-        </w:rPr>
-        <w:t>а</w:t>
-      </w:r>
-      <w:r>
-        <w:rPr>
-          <w:rFonts w:ascii="Times New Roman" w:hAnsi="Times New Roman" w:cs="Times New Roman"/>
-          <w:sz w:val="28"/>
-          <w:szCs w:val="28"/>
-          <w:lang w:val="ru-RU"/>
-        </w:rPr>
-        <w:t xml:space="preserve"> </w:t>
+        <w:t xml:space="preserve">Студента </w:t>
       </w:r>
       <w:r>
         <w:rPr>
@@ -333,25 +248,7 @@
           <w:szCs w:val="28"/>
           <w:lang w:val="ru-RU"/>
         </w:rPr>
-        <w:t xml:space="preserve"> курса </w:t>
-      </w:r>
-      <w:r>
-        <w:rPr>
-          <w:rFonts w:ascii="Times New Roman" w:hAnsi="Times New Roman" w:cs="Times New Roman"/>
-          <w:sz w:val="28"/>
-          <w:szCs w:val="28"/>
-          <w:lang w:val="ru-RU"/>
-        </w:rPr>
-        <w:t>6</w:t>
-      </w:r>
-      <w:r>
-        <w:rPr>
-          <w:rFonts w:ascii="Times New Roman" w:hAnsi="Times New Roman" w:cs="Times New Roman"/>
-          <w:sz w:val="28"/>
-          <w:szCs w:val="28"/>
-          <w:lang w:val="ru-RU"/>
-        </w:rPr>
-        <w:t xml:space="preserve"> группы ФИТ</w:t>
+        <w:t xml:space="preserve"> курса 6 группы ФИТ</w:t>
       </w:r>
     </w:p>
     <w:p>
@@ -501,17 +398,7 @@
           <w:lang w:val="ru-RU"/>
         </w:rPr>
         <w:lastRenderedPageBreak/>
-        <w:t>Лабораторная</w:t>
-      </w:r>
-      <w:r>
-        <w:rPr>
-          <w:rFonts w:ascii="Times New Roman" w:hAnsi="Times New Roman" w:cs="Times New Roman"/>
-          <w:b/>
-          <w:sz w:val="28"/>
-          <w:szCs w:val="28"/>
-          <w:lang w:val="ru-RU"/>
-        </w:rPr>
-        <w:t xml:space="preserve"> работа №1</w:t>
+        <w:t>Лабораторная работа №1</w:t>
       </w:r>
     </w:p>
     <w:p>
@@ -1376,7 +1263,7 @@
           <w:lang w:val="ru-RU"/>
         </w:rPr>
         <w:drawing>
-          <wp:inline distT="0" distB="0" distL="0" distR="0" wp14:anchorId="28F0321D" wp14:editId="50616C50">
+          <wp:inline distT="0" distB="0" distL="0" distR="0" wp14:anchorId="33452645" wp14:editId="7ED9FC34">
             <wp:extent cx="6152515" cy="4010660"/>
             <wp:effectExtent l="0" t="0" r="635" b="8890"/>
             <wp:docPr id="547237577" name="Picture 1"/>
@@ -1391,7 +1278,7 @@
                     <pic:cNvPicPr/>
                   </pic:nvPicPr>
                   <pic:blipFill>
-                    <a:blip r:embed="rId7"/>
+                    <a:blip r:embed="rId4"/>
                     <a:stretch>
                       <a:fillRect/>
                     </a:stretch>
@@ -1475,7 +1362,7 @@
         </w:rPr>
         <w:lastRenderedPageBreak/>
         <w:drawing>
-          <wp:inline distT="0" distB="0" distL="0" distR="0" wp14:anchorId="23FE9FC9" wp14:editId="22B8C5FC">
+          <wp:inline distT="0" distB="0" distL="0" distR="0" wp14:anchorId="0BAD609D" wp14:editId="1560151E">
             <wp:extent cx="6111390" cy="3177115"/>
             <wp:effectExtent l="0" t="0" r="3810" b="4445"/>
             <wp:docPr id="1560322163" name="Picture 1"/>
@@ -1490,7 +1377,7 @@
                     <pic:cNvPicPr/>
                   </pic:nvPicPr>
                   <pic:blipFill>
-                    <a:blip r:embed="rId8"/>
+                    <a:blip r:embed="rId5"/>
                     <a:stretch>
                       <a:fillRect/>
                     </a:stretch>
@@ -1594,7 +1481,7 @@
           <w:lang w:val="ru-RU"/>
         </w:rPr>
         <w:drawing>
-          <wp:inline distT="0" distB="0" distL="0" distR="0" wp14:anchorId="3C018924" wp14:editId="1F95BE05">
+          <wp:inline distT="0" distB="0" distL="0" distR="0" wp14:anchorId="2216EE93" wp14:editId="64CB4C9A">
             <wp:extent cx="3550023" cy="3533902"/>
             <wp:effectExtent l="0" t="0" r="0" b="0"/>
             <wp:docPr id="630014908" name="Picture 1"/>
@@ -1609,7 +1496,7 @@
                     <pic:cNvPicPr/>
                   </pic:nvPicPr>
                   <pic:blipFill>
-                    <a:blip r:embed="rId9"/>
+                    <a:blip r:embed="rId6"/>
                     <a:stretch>
                       <a:fillRect/>
                     </a:stretch>
@@ -1729,25 +1616,7 @@
           <w:szCs w:val="28"/>
           <w:lang w:val="ru-RU"/>
         </w:rPr>
-        <w:t>бинарное представление сообщения обладает избыточной информативность</w:t>
-      </w:r>
-      <w:r>
-        <w:rPr>
-          <w:rFonts w:ascii="Times New Roman" w:hAnsi="Times New Roman" w:cs="Times New Roman"/>
-          <w:sz w:val="28"/>
-          <w:szCs w:val="28"/>
-          <w:lang w:val="ru-RU"/>
-        </w:rPr>
-        <w:t>ю</w:t>
-      </w:r>
-      <w:r>
-        <w:rPr>
-          <w:rFonts w:ascii="Times New Roman" w:hAnsi="Times New Roman" w:cs="Times New Roman"/>
-          <w:sz w:val="28"/>
-          <w:szCs w:val="28"/>
-          <w:lang w:val="ru-RU"/>
-        </w:rPr>
-        <w:t>. Д</w:t>
+        <w:t>бинарное представление сообщения обладает избыточной информативностью. Д</w:t>
       </w:r>
       <w:r>
         <w:rPr>
@@ -1759,8 +1628,15 @@
         <w:t>ля передачи информации выгодно использовать алфавит с меньшей избыточностью. Данный способ будет минимизировать потерю данных, а также уменьшит объем данных.</w:t>
       </w:r>
     </w:p>
+    <w:p>
+      <w:pPr>
+        <w:rPr>
+          <w:lang w:val="ru-RU"/>
+        </w:rPr>
+      </w:pPr>
+    </w:p>
     <w:sectPr>
-      <w:footerReference w:type="first" r:id="rId10"/>
+      <w:footerReference w:type="first" r:id="rId7"/>
       <w:pgSz w:w="12240" w:h="15840"/>
       <w:pgMar w:top="1134" w:right="850" w:bottom="1134" w:left="1701" w:header="720" w:footer="720" w:gutter="0"/>
       <w:cols w:space="720"/>
@@ -1771,33 +1647,8 @@
 </w:document>
 </file>
 
-<file path=word/endnotes.xml><?xml version="1.0" encoding="utf-8"?>
-<w:endnotes xmlns:wpc="http://schemas.microsoft.com/office/word/2010/wordprocessingCanvas" xmlns:cx="http://schemas.microsoft.com/office/drawing/2014/chartex" xmlns:cx1="http://schemas.microsoft.com/office/drawing/2015/9/8/chartex" xmlns:cx2="http://schemas.microsoft.com/office/drawing/2015/10/21/chartex" xmlns:cx3="http://schemas.microsoft.com/office/drawing/2016/5/9/chartex" xmlns:cx4="http://schemas.microsoft.com/office/drawing/2016/5/10/chartex" xmlns:cx5="http://schemas.microsoft.com/office/drawing/2016/5/11/chartex" xmlns:cx6="http://schemas.microsoft.com/office/drawing/2016/5/12/chartex" xmlns:cx7="http://schemas.microsoft.com/office/drawing/2016/5/13/chartex" xmlns:cx8="http://schemas.microsoft.com/office/drawing/2016/5/14/chartex" xmlns:mc="http://schemas.openxmlformats.org/markup-compatibility/2006" xmlns:aink="http://schemas.microsoft.com/office/drawing/2016/ink" xmlns:am3d="http://schemas.microsoft.com/office/drawing/2017/model3d" xmlns:o="urn:schemas-microsoft-com:office:office" xmlns:oel="http://schemas.microsoft.com/office/2019/extlst" xmlns:r="http://schemas.openxmlformats.org/officeDocument/2006/relationships" xmlns:m="http://schemas.openxmlformats.org/officeDocument/2006/math" xmlns:v="urn:schemas-microsoft-com:vml" xmlns:wp14="http://schemas.microsoft.com/office/word/2010/wordprocessingDrawing" xmlns:wp="http://schemas.openxmlformats.org/drawingml/2006/wordprocessingDrawing" xmlns:w10="urn:schemas-microsoft-com:office:word" xmlns:w="http://schemas.openxmlformats.org/wordprocessingml/2006/main" xmlns:w14="http://schemas.microsoft.com/office/word/2010/wordml" xmlns:w15="http://schemas.microsoft.com/office/word/2012/wordml" xmlns:w16cex="http://schemas.microsoft.com/office/word/2018/wordml/cex" xmlns:w16cid="http://schemas.microsoft.com/office/word/2016/wordml/cid" xmlns:w16="http://schemas.microsoft.com/office/word/2018/wordml" xmlns:w16sdtdh="http://schemas.microsoft.com/office/word/2020/wordml/sdtdatahash" xmlns:w16se="http://schemas.microsoft.com/office/word/2015/wordml/symex" xmlns:wpg="http://schemas.microsoft.com/office/word/2010/wordprocessingGroup" xmlns:wpi="http://schemas.microsoft.com/office/word/2010/wordprocessingInk" xmlns:wne="http://schemas.microsoft.com/office/word/2006/wordml" xmlns:wps="http://schemas.microsoft.com/office/word/2010/wordprocessingShape" mc:Ignorable="w14 w15 w16se w16cid w16 w16cex w16sdtdh wp14">
-  <w:endnote w:type="separator" w:id="-1">
-    <w:p>
-      <w:pPr>
-        <w:spacing w:after="0" w:line="240" w:lineRule="auto"/>
-      </w:pPr>
-      <w:r>
-        <w:separator/>
-      </w:r>
-    </w:p>
-  </w:endnote>
-  <w:endnote w:type="continuationSeparator" w:id="0">
-    <w:p>
-      <w:pPr>
-        <w:spacing w:after="0" w:line="240" w:lineRule="auto"/>
-      </w:pPr>
-      <w:r>
-        <w:continuationSeparator/>
-      </w:r>
-    </w:p>
-  </w:endnote>
-</w:endnotes>
-</file>
-
 <file path=word/footer1.xml><?xml version="1.0" encoding="utf-8"?>
-<w:ftr xmlns:wpc="http://schemas.microsoft.com/office/word/2010/wordprocessingCanvas" xmlns:cx="http://schemas.microsoft.com/office/drawing/2014/chartex" xmlns:cx1="http://schemas.microsoft.com/office/drawing/2015/9/8/chartex" xmlns:cx2="http://schemas.microsoft.com/office/drawing/2015/10/21/chartex" xmlns:cx3="http://schemas.microsoft.com/office/drawing/2016/5/9/chartex" xmlns:cx4="http://schemas.microsoft.com/office/drawing/2016/5/10/chartex" xmlns:cx5="http://schemas.microsoft.com/office/drawing/2016/5/11/chartex" xmlns:cx6="http://schemas.microsoft.com/office/drawing/2016/5/12/chartex" xmlns:cx7="http://schemas.microsoft.com/office/drawing/2016/5/13/chartex" xmlns:cx8="http://schemas.microsoft.com/office/drawing/2016/5/14/chartex" xmlns:mc="http://schemas.openxmlformats.org/markup-compatibility/2006" xmlns:aink="http://schemas.microsoft.com/office/drawing/2016/ink" xmlns:am3d="http://schemas.microsoft.com/office/drawing/2017/model3d" xmlns:o="urn:schemas-microsoft-com:office:office" xmlns:oel="http://schemas.microsoft.com/office/2019/extlst" xmlns:r="http://schemas.openxmlformats.org/officeDocument/2006/relationships" xmlns:m="http://schemas.openxmlformats.org/officeDocument/2006/math" xmlns:v="urn:schemas-microsoft-com:vml" xmlns:wp14="http://schemas.microsoft.com/office/word/2010/wordprocessingDrawing" xmlns:wp="http://schemas.openxmlformats.org/drawingml/2006/wordprocessingDrawing" xmlns:w10="urn:schemas-microsoft-com:office:word" xmlns:w="http://schemas.openxmlformats.org/wordprocessingml/2006/main" xmlns:w14="http://schemas.microsoft.com/office/word/2010/wordml" xmlns:w15="http://schemas.microsoft.com/office/word/2012/wordml" xmlns:w16cex="http://schemas.microsoft.com/office/word/2018/wordml/cex" xmlns:w16cid="http://schemas.microsoft.com/office/word/2016/wordml/cid" xmlns:w16="http://schemas.microsoft.com/office/word/2018/wordml" xmlns:w16sdtdh="http://schemas.microsoft.com/office/word/2020/wordml/sdtdatahash" xmlns:w16se="http://schemas.microsoft.com/office/word/2015/wordml/symex" xmlns:wpg="http://schemas.microsoft.com/office/word/2010/wordprocessingGroup" xmlns:wpi="http://schemas.microsoft.com/office/word/2010/wordprocessingInk" xmlns:wne="http://schemas.microsoft.com/office/word/2006/wordml" xmlns:wps="http://schemas.microsoft.com/office/word/2010/wordprocessingShape" mc:Ignorable="w14 w15 w16se w16cid w16 w16cex w16sdtdh wp14">
+<w:ftr xmlns:wpc="http://schemas.microsoft.com/office/word/2010/wordprocessingCanvas" xmlns:cx="http://schemas.microsoft.com/office/drawing/2014/chartex" xmlns:cx1="http://schemas.microsoft.com/office/drawing/2015/9/8/chartex" xmlns:cx2="http://schemas.microsoft.com/office/drawing/2015/10/21/chartex" xmlns:cx3="http://schemas.microsoft.com/office/drawing/2016/5/9/chartex" xmlns:cx4="http://schemas.microsoft.com/office/drawing/2016/5/10/chartex" xmlns:cx5="http://schemas.microsoft.com/office/drawing/2016/5/11/chartex" xmlns:cx6="http://schemas.microsoft.com/office/drawing/2016/5/12/chartex" xmlns:cx7="http://schemas.microsoft.com/office/drawing/2016/5/13/chartex" xmlns:cx8="http://schemas.microsoft.com/office/drawing/2016/5/14/chartex" xmlns:mc="http://schemas.openxmlformats.org/markup-compatibility/2006" xmlns:aink="http://schemas.microsoft.com/office/drawing/2016/ink" xmlns:am3d="http://schemas.microsoft.com/office/drawing/2017/model3d" xmlns:o="urn:schemas-microsoft-com:office:office" xmlns:oel="http://schemas.microsoft.com/office/2019/extlst" xmlns:r="http://schemas.openxmlformats.org/officeDocument/2006/relationships" xmlns:m="http://schemas.openxmlformats.org/officeDocument/2006/math" xmlns:v="urn:schemas-microsoft-com:vml" xmlns:wp14="http://schemas.microsoft.com/office/word/2010/wordprocessingDrawing" xmlns:wp="http://schemas.openxmlformats.org/drawingml/2006/wordprocessingDrawing" xmlns:w10="urn:schemas-microsoft-com:office:word" xmlns:w="http://schemas.openxmlformats.org/wordprocessingml/2006/main" xmlns:w14="http://schemas.microsoft.com/office/word/2010/wordml" xmlns:w15="http://schemas.microsoft.com/office/word/2012/wordml" xmlns:w16cex="http://schemas.microsoft.com/office/word/2018/wordml/cex" xmlns:w16cid="http://schemas.microsoft.com/office/word/2016/wordml/cid" xmlns:w16="http://schemas.microsoft.com/office/word/2018/wordml" xmlns:w16du="http://schemas.microsoft.com/office/word/2023/wordml/word16du" xmlns:w16sdtdh="http://schemas.microsoft.com/office/word/2020/wordml/sdtdatahash" xmlns:w16se="http://schemas.microsoft.com/office/word/2015/wordml/symex" xmlns:wpg="http://schemas.microsoft.com/office/word/2010/wordprocessingGroup" xmlns:wpi="http://schemas.microsoft.com/office/word/2010/wordprocessingInk" xmlns:wne="http://schemas.microsoft.com/office/word/2006/wordml" xmlns:wps="http://schemas.microsoft.com/office/word/2010/wordprocessingShape" mc:Ignorable="w14 w15 w16se w16cid w16 w16cex w16sdtdh w16du wp14">
   <w:p>
     <w:pPr>
       <w:jc w:val="center"/>
@@ -1843,40 +1694,17 @@
 </w:ftr>
 </file>
 
-<file path=word/footnotes.xml><?xml version="1.0" encoding="utf-8"?>
-<w:footnotes xmlns:wpc="http://schemas.microsoft.com/office/word/2010/wordprocessingCanvas" xmlns:cx="http://schemas.microsoft.com/office/drawing/2014/chartex" xmlns:cx1="http://schemas.microsoft.com/office/drawing/2015/9/8/chartex" xmlns:cx2="http://schemas.microsoft.com/office/drawing/2015/10/21/chartex" xmlns:cx3="http://schemas.microsoft.com/office/drawing/2016/5/9/chartex" xmlns:cx4="http://schemas.microsoft.com/office/drawing/2016/5/10/chartex" xmlns:cx5="http://schemas.microsoft.com/office/drawing/2016/5/11/chartex" xmlns:cx6="http://schemas.microsoft.com/office/drawing/2016/5/12/chartex" xmlns:cx7="http://schemas.microsoft.com/office/drawing/2016/5/13/chartex" xmlns:cx8="http://schemas.microsoft.com/office/drawing/2016/5/14/chartex" xmlns:mc="http://schemas.openxmlformats.org/markup-compatibility/2006" xmlns:aink="http://schemas.microsoft.com/office/drawing/2016/ink" xmlns:am3d="http://schemas.microsoft.com/office/drawing/2017/model3d" xmlns:o="urn:schemas-microsoft-com:office:office" xmlns:oel="http://schemas.microsoft.com/office/2019/extlst" xmlns:r="http://schemas.openxmlformats.org/officeDocument/2006/relationships" xmlns:m="http://schemas.openxmlformats.org/officeDocument/2006/math" xmlns:v="urn:schemas-microsoft-com:vml" xmlns:wp14="http://schemas.microsoft.com/office/word/2010/wordprocessingDrawing" xmlns:wp="http://schemas.openxmlformats.org/drawingml/2006/wordprocessingDrawing" xmlns:w10="urn:schemas-microsoft-com:office:word" xmlns:w="http://schemas.openxmlformats.org/wordprocessingml/2006/main" xmlns:w14="http://schemas.microsoft.com/office/word/2010/wordml" xmlns:w15="http://schemas.microsoft.com/office/word/2012/wordml" xmlns:w16cex="http://schemas.microsoft.com/office/word/2018/wordml/cex" xmlns:w16cid="http://schemas.microsoft.com/office/word/2016/wordml/cid" xmlns:w16="http://schemas.microsoft.com/office/word/2018/wordml" xmlns:w16sdtdh="http://schemas.microsoft.com/office/word/2020/wordml/sdtdatahash" xmlns:w16se="http://schemas.microsoft.com/office/word/2015/wordml/symex" xmlns:wpg="http://schemas.microsoft.com/office/word/2010/wordprocessingGroup" xmlns:wpi="http://schemas.microsoft.com/office/word/2010/wordprocessingInk" xmlns:wne="http://schemas.microsoft.com/office/word/2006/wordml" xmlns:wps="http://schemas.microsoft.com/office/word/2010/wordprocessingShape" mc:Ignorable="w14 w15 w16se w16cid w16 w16cex w16sdtdh wp14">
-  <w:footnote w:type="separator" w:id="-1">
-    <w:p>
-      <w:pPr>
-        <w:spacing w:after="0" w:line="240" w:lineRule="auto"/>
-      </w:pPr>
-      <w:r>
-        <w:separator/>
-      </w:r>
-    </w:p>
-  </w:footnote>
-  <w:footnote w:type="continuationSeparator" w:id="0">
-    <w:p>
-      <w:pPr>
-        <w:spacing w:after="0" w:line="240" w:lineRule="auto"/>
-      </w:pPr>
-      <w:r>
-        <w:continuationSeparator/>
-      </w:r>
-    </w:p>
-  </w:footnote>
-</w:footnotes>
-</file>
-
 <file path=word/styles.xml><?xml version="1.0" encoding="utf-8"?>
-<w:styles xmlns:mc="http://schemas.openxmlformats.org/markup-compatibility/2006" xmlns:r="http://schemas.openxmlformats.org/officeDocument/2006/relationships" xmlns:w="http://schemas.openxmlformats.org/wordprocessingml/2006/main" xmlns:w14="http://schemas.microsoft.com/office/word/2010/wordml" xmlns:w15="http://schemas.microsoft.com/office/word/2012/wordml" xmlns:w16cex="http://schemas.microsoft.com/office/word/2018/wordml/cex" xmlns:w16cid="http://schemas.microsoft.com/office/word/2016/wordml/cid" xmlns:w16="http://schemas.microsoft.com/office/word/2018/wordml" xmlns:w16sdtdh="http://schemas.microsoft.com/office/word/2020/wordml/sdtdatahash" xmlns:w16se="http://schemas.microsoft.com/office/word/2015/wordml/symex" mc:Ignorable="w14 w15 w16se w16cid w16 w16cex w16sdtdh">
+<w:styles xmlns:mc="http://schemas.openxmlformats.org/markup-compatibility/2006" xmlns:r="http://schemas.openxmlformats.org/officeDocument/2006/relationships" xmlns:w="http://schemas.openxmlformats.org/wordprocessingml/2006/main" xmlns:w14="http://schemas.microsoft.com/office/word/2010/wordml" xmlns:w15="http://schemas.microsoft.com/office/word/2012/wordml" xmlns:w16cex="http://schemas.microsoft.com/office/word/2018/wordml/cex" xmlns:w16cid="http://schemas.microsoft.com/office/word/2016/wordml/cid" xmlns:w16="http://schemas.microsoft.com/office/word/2018/wordml" xmlns:w16du="http://schemas.microsoft.com/office/word/2023/wordml/word16du" xmlns:w16sdtdh="http://schemas.microsoft.com/office/word/2020/wordml/sdtdatahash" xmlns:w16se="http://schemas.microsoft.com/office/word/2015/wordml/symex" mc:Ignorable="w14 w15 w16se w16cid w16 w16cex w16sdtdh w16du">
   <w:docDefaults>
     <w:rPrDefault>
       <w:rPr>
         <w:rFonts w:asciiTheme="minorHAnsi" w:eastAsiaTheme="minorHAnsi" w:hAnsiTheme="minorHAnsi" w:cstheme="minorBidi"/>
+        <w:kern w:val="2"/>
         <w:sz w:val="22"/>
         <w:szCs w:val="22"/>
         <w:lang w:val="en-US" w:eastAsia="en-US" w:bidi="ar-SA"/>
+        <w14:ligatures w14:val="standardContextual"/>
       </w:rPr>
     </w:rPrDefault>
     <w:pPrDefault>
@@ -2266,10 +2094,14 @@
   <w:style w:type="paragraph" w:default="1" w:styleId="Normal">
     <w:name w:val="Normal"/>
     <w:qFormat/>
-    <w:rsid w:val="00C71B86"/>
+    <w:rsid w:val="00582334"/>
     <w:pPr>
       <w:spacing w:line="256" w:lineRule="auto"/>
     </w:pPr>
+    <w:rPr>
+      <w:kern w:val="0"/>
+      <w14:ligatures w14:val="none"/>
+    </w:rPr>
   </w:style>
   <w:style w:type="character" w:default="1" w:styleId="DefaultParagraphFont">
     <w:name w:val="Default Paragraph Font"/>
@@ -2298,125 +2130,6 @@
     <w:semiHidden/>
     <w:unhideWhenUsed/>
   </w:style>
-  <w:style w:type="paragraph" w:styleId="Header">
-    <w:name w:val="header"/>
-    <w:basedOn w:val="Normal"/>
-    <w:link w:val="HeaderChar"/>
-    <w:uiPriority w:val="99"/>
-    <w:unhideWhenUsed/>
-    <w:rsid w:val="004169AE"/>
-    <w:pPr>
-      <w:tabs>
-        <w:tab w:val="center" w:pos="4844"/>
-        <w:tab w:val="right" w:pos="9689"/>
-      </w:tabs>
-      <w:spacing w:after="0" w:line="240" w:lineRule="auto"/>
-    </w:pPr>
-  </w:style>
-  <w:style w:type="character" w:customStyle="1" w:styleId="HeaderChar">
-    <w:name w:val="Header Char"/>
-    <w:basedOn w:val="DefaultParagraphFont"/>
-    <w:link w:val="Header"/>
-    <w:uiPriority w:val="99"/>
-    <w:rsid w:val="004169AE"/>
-  </w:style>
-  <w:style w:type="paragraph" w:styleId="Footer">
-    <w:name w:val="footer"/>
-    <w:basedOn w:val="Normal"/>
-    <w:link w:val="FooterChar"/>
-    <w:uiPriority w:val="99"/>
-    <w:unhideWhenUsed/>
-    <w:rsid w:val="004169AE"/>
-    <w:pPr>
-      <w:tabs>
-        <w:tab w:val="center" w:pos="4844"/>
-        <w:tab w:val="right" w:pos="9689"/>
-      </w:tabs>
-      <w:spacing w:after="0" w:line="240" w:lineRule="auto"/>
-    </w:pPr>
-  </w:style>
-  <w:style w:type="character" w:customStyle="1" w:styleId="FooterChar">
-    <w:name w:val="Footer Char"/>
-    <w:basedOn w:val="DefaultParagraphFont"/>
-    <w:link w:val="Footer"/>
-    <w:uiPriority w:val="99"/>
-    <w:rsid w:val="004169AE"/>
-  </w:style>
-  <w:style w:type="character" w:customStyle="1" w:styleId="fontstyle01">
-    <w:name w:val="fontstyle01"/>
-    <w:basedOn w:val="DefaultParagraphFont"/>
-    <w:rsid w:val="00E6430B"/>
-    <w:rPr>
-      <w:rFonts w:ascii="TimesNewRoman" w:hAnsi="TimesNewRoman" w:hint="default"/>
-      <w:b w:val="0"/>
-      <w:bCs w:val="0"/>
-      <w:i w:val="0"/>
-      <w:iCs w:val="0"/>
-      <w:color w:val="000000"/>
-      <w:sz w:val="28"/>
-      <w:szCs w:val="28"/>
-    </w:rPr>
-  </w:style>
-  <w:style w:type="character" w:customStyle="1" w:styleId="fontstyle21">
-    <w:name w:val="fontstyle21"/>
-    <w:basedOn w:val="DefaultParagraphFont"/>
-    <w:rsid w:val="00E6430B"/>
-    <w:rPr>
-      <w:rFonts w:ascii="TimesNewRoman" w:hAnsi="TimesNewRoman" w:hint="default"/>
-      <w:b w:val="0"/>
-      <w:bCs w:val="0"/>
-      <w:i/>
-      <w:iCs/>
-      <w:color w:val="000000"/>
-      <w:sz w:val="28"/>
-      <w:szCs w:val="28"/>
-    </w:rPr>
-  </w:style>
-  <w:style w:type="character" w:customStyle="1" w:styleId="fontstyle31">
-    <w:name w:val="fontstyle31"/>
-    <w:basedOn w:val="DefaultParagraphFont"/>
-    <w:rsid w:val="00F046A1"/>
-    <w:rPr>
-      <w:rFonts w:ascii="FranklinGothicMedium" w:hAnsi="FranklinGothicMedium" w:hint="default"/>
-      <w:b w:val="0"/>
-      <w:bCs w:val="0"/>
-      <w:i w:val="0"/>
-      <w:iCs w:val="0"/>
-      <w:color w:val="000000"/>
-      <w:sz w:val="28"/>
-      <w:szCs w:val="28"/>
-    </w:rPr>
-  </w:style>
-  <w:style w:type="character" w:customStyle="1" w:styleId="fontstyle41">
-    <w:name w:val="fontstyle41"/>
-    <w:basedOn w:val="DefaultParagraphFont"/>
-    <w:rsid w:val="00F046A1"/>
-    <w:rPr>
-      <w:rFonts w:ascii="TimesNewRoman" w:hAnsi="TimesNewRoman" w:hint="default"/>
-      <w:b w:val="0"/>
-      <w:bCs w:val="0"/>
-      <w:i/>
-      <w:iCs/>
-      <w:color w:val="000000"/>
-      <w:sz w:val="28"/>
-      <w:szCs w:val="28"/>
-    </w:rPr>
-  </w:style>
-  <w:style w:type="character" w:customStyle="1" w:styleId="fontstyle51">
-    <w:name w:val="fontstyle51"/>
-    <w:basedOn w:val="DefaultParagraphFont"/>
-    <w:rsid w:val="00F046A1"/>
-    <w:rPr>
-      <w:rFonts w:ascii="TimesNewRoman" w:hAnsi="TimesNewRoman" w:hint="default"/>
-      <w:b/>
-      <w:bCs/>
-      <w:i/>
-      <w:iCs/>
-      <w:color w:val="000000"/>
-      <w:sz w:val="28"/>
-      <w:szCs w:val="28"/>
-    </w:rPr>
-  </w:style>
   <w:style w:type="paragraph" w:styleId="Caption">
     <w:name w:val="caption"/>
     <w:basedOn w:val="Normal"/>
@@ -2424,7 +2137,7 @@
     <w:uiPriority w:val="35"/>
     <w:unhideWhenUsed/>
     <w:qFormat/>
-    <w:rsid w:val="008F427C"/>
+    <w:rsid w:val="00582334"/>
     <w:pPr>
       <w:spacing w:after="200" w:line="240" w:lineRule="auto"/>
     </w:pPr>
@@ -2733,16 +2446,4 @@
     </a:ext>
   </a:extLst>
 </a:theme>
-</file>
-
-<file path=customXml/item1.xml><?xml version="1.0" encoding="utf-8"?>
-<b:Sources xmlns:b="http://schemas.openxmlformats.org/officeDocument/2006/bibliography" xmlns="http://schemas.openxmlformats.org/officeDocument/2006/bibliography" SelectedStyle="\APASixthEditionOfficeOnline.xsl" StyleName="APA" Version="6"/>
-</file>
-
-<file path=customXml/itemProps1.xml><?xml version="1.0" encoding="utf-8"?>
-<ds:datastoreItem xmlns:ds="http://schemas.openxmlformats.org/officeDocument/2006/customXml" ds:itemID="{84774329-1ADB-4873-8D2A-63FFF156DEAE}">
-  <ds:schemaRefs>
-    <ds:schemaRef ds:uri="http://schemas.openxmlformats.org/officeDocument/2006/bibliography"/>
-  </ds:schemaRefs>
-</ds:datastoreItem>
 </file>
</xml_diff>